<commit_message>
Subida de proyecto de entrenamiento
</commit_message>
<xml_diff>
--- a/src/test/resources/assets/demo/Evidence1.docx
+++ b/src/test/resources/assets/demo/Evidence1.docx
@@ -1,77 +1,13 @@
 
 <file path=word/document.xml><?xml version="1.0" encoding="utf-8"?>
-<w:document xmlns:wpc="http://schemas.microsoft.com/office/word/2010/wordprocessingCanvas" xmlns:cx="http://schemas.microsoft.com/office/drawing/2014/chartex" xmlns:cx1="http://schemas.microsoft.com/office/drawing/2015/9/8/chartex" xmlns:cx2="http://schemas.microsoft.com/office/drawing/2015/10/21/chartex" xmlns:cx3="http://schemas.microsoft.com/office/drawing/2016/5/9/chartex" xmlns:cx4="http://schemas.microsoft.com/office/drawing/2016/5/10/chartex" xmlns:cx5="http://schemas.microsoft.com/office/drawing/2016/5/11/chartex" xmlns:cx6="http://schemas.microsoft.com/office/drawing/2016/5/12/chartex" xmlns:cx7="http://schemas.microsoft.com/office/drawing/2016/5/13/chartex" xmlns:cx8="http://schemas.microsoft.com/office/drawing/2016/5/14/chartex" xmlns:mc="http://schemas.openxmlformats.org/markup-compatibility/2006" xmlns:aink="http://schemas.microsoft.com/office/drawing/2016/ink" xmlns:am3d="http://schemas.microsoft.com/office/drawing/2017/model3d" xmlns:o="urn:schemas-microsoft-com:office:office" xmlns:r="http://schemas.openxmlformats.org/officeDocument/2006/relationships" xmlns:m="http://schemas.openxmlformats.org/officeDocument/2006/math" xmlns:v="urn:schemas-microsoft-com:vml" xmlns:wp14="http://schemas.microsoft.com/office/word/2010/wordprocessingDrawing" xmlns:wp="http://schemas.openxmlformats.org/drawingml/2006/wordprocessingDrawing" xmlns:w10="urn:schemas-microsoft-com:office:word" xmlns:w="http://schemas.openxmlformats.org/wordprocessingml/2006/main" xmlns:w14="http://schemas.microsoft.com/office/word/2010/wordml" xmlns:w15="http://schemas.microsoft.com/office/word/2012/wordml" xmlns:w16cex="http://schemas.microsoft.com/office/word/2018/wordml/cex" xmlns:w16cid="http://schemas.microsoft.com/office/word/2016/wordml/cid" xmlns:w16="http://schemas.microsoft.com/office/word/2018/wordml" xmlns:w16sdtdh="http://schemas.microsoft.com/office/word/2020/wordml/sdtdatahash" xmlns:w16se="http://schemas.microsoft.com/office/word/2015/wordml/symex" xmlns:wpg="http://schemas.microsoft.com/office/word/2010/wordprocessingGroup" xmlns:wpi="http://schemas.microsoft.com/office/word/2010/wordprocessingInk" xmlns:wne="http://schemas.microsoft.com/office/word/2006/wordml" xmlns:wps="http://schemas.microsoft.com/office/word/2010/wordprocessingShape" mc:Ignorable="w14 w15 w16se w16cid w16 w16cex w16sdtdh wp14">
+<w:document xmlns:wpc="http://schemas.microsoft.com/office/word/2010/wordprocessingCanvas" xmlns:cx="http://schemas.microsoft.com/office/drawing/2014/chartex" xmlns:cx1="http://schemas.microsoft.com/office/drawing/2015/9/8/chartex" xmlns:cx2="http://schemas.microsoft.com/office/drawing/2015/10/21/chartex" xmlns:cx3="http://schemas.microsoft.com/office/drawing/2016/5/9/chartex" xmlns:cx4="http://schemas.microsoft.com/office/drawing/2016/5/10/chartex" xmlns:cx5="http://schemas.microsoft.com/office/drawing/2016/5/11/chartex" xmlns:cx6="http://schemas.microsoft.com/office/drawing/2016/5/12/chartex" xmlns:cx7="http://schemas.microsoft.com/office/drawing/2016/5/13/chartex" xmlns:cx8="http://schemas.microsoft.com/office/drawing/2016/5/14/chartex" xmlns:mc="http://schemas.openxmlformats.org/markup-compatibility/2006" xmlns:aink="http://schemas.microsoft.com/office/drawing/2016/ink" xmlns:am3d="http://schemas.microsoft.com/office/drawing/2017/model3d" xmlns:o="urn:schemas-microsoft-com:office:office" xmlns:oel="http://schemas.microsoft.com/office/2019/extlst" xmlns:r="http://schemas.openxmlformats.org/officeDocument/2006/relationships" xmlns:m="http://schemas.openxmlformats.org/officeDocument/2006/math" xmlns:v="urn:schemas-microsoft-com:vml" xmlns:wp14="http://schemas.microsoft.com/office/word/2010/wordprocessingDrawing" xmlns:wp="http://schemas.openxmlformats.org/drawingml/2006/wordprocessingDrawing" xmlns:w10="urn:schemas-microsoft-com:office:word" xmlns:w="http://schemas.openxmlformats.org/wordprocessingml/2006/main" xmlns:w14="http://schemas.microsoft.com/office/word/2010/wordml" xmlns:w15="http://schemas.microsoft.com/office/word/2012/wordml" xmlns:w16cex="http://schemas.microsoft.com/office/word/2018/wordml/cex" xmlns:w16cid="http://schemas.microsoft.com/office/word/2016/wordml/cid" xmlns:w16="http://schemas.microsoft.com/office/word/2018/wordml" xmlns:w16sdtdh="http://schemas.microsoft.com/office/word/2020/wordml/sdtdatahash" xmlns:w16se="http://schemas.microsoft.com/office/word/2015/wordml/symex" xmlns:wpg="http://schemas.microsoft.com/office/word/2010/wordprocessingGroup" xmlns:wpi="http://schemas.microsoft.com/office/word/2010/wordprocessingInk" xmlns:wne="http://schemas.microsoft.com/office/word/2006/wordml" xmlns:wps="http://schemas.microsoft.com/office/word/2010/wordprocessingShape" mc:Ignorable="w14 w15 w16se w16cid w16 w16cex w16sdtdh wp14">
   <w:body>
     <w:p>
-      <w:pPr>
-        <w:jc w:val="center"/>
-        <w:rPr>
-          <w:color w:val="FFC000"/>
-          <w:sz w:val="40"/>
-          <w:szCs w:val="40"/>
-        </w:rPr>
-      </w:pPr>
-      <w:r>
-        <w:rPr>
-          <w:color w:val="FFC000"/>
-          <w:sz w:val="40"/>
-          <w:szCs w:val="40"/>
-        </w:rPr>
-        <w:t>SQA</w:t>
-      </w:r>
-    </w:p>
-    <w:p>
-      <w:pPr>
-        <w:jc w:val="center"/>
-        <w:rPr>
-          <w:color w:val="002060"/>
-          <w:sz w:val="40"/>
-          <w:szCs w:val="40"/>
-        </w:rPr>
-      </w:pPr>
-      <w:proofErr w:type="spellStart"/>
-      <w:r>
-        <w:rPr>
-          <w:color w:val="002060"/>
-          <w:sz w:val="40"/>
-          <w:szCs w:val="40"/>
-        </w:rPr>
-        <w:t>Automation</w:t>
-      </w:r>
-      <w:proofErr w:type="spellEnd"/>
-      <w:r>
-        <w:rPr>
-          <w:color w:val="002060"/>
-          <w:sz w:val="40"/>
-          <w:szCs w:val="40"/>
-        </w:rPr>
-        <w:t xml:space="preserve"> </w:t>
-      </w:r>
-      <w:proofErr w:type="spellStart"/>
-      <w:r>
-        <w:rPr>
-          <w:color w:val="002060"/>
-          <w:sz w:val="40"/>
-          <w:szCs w:val="40"/>
-        </w:rPr>
-        <w:t>Testing</w:t>
-      </w:r>
-      <w:proofErr w:type="spellEnd"/>
-    </w:p>
-    <w:p>
-      <w:pPr>
-        <w:jc w:val="center"/>
-      </w:pPr>
-    </w:p>
-    <w:p>
-      <w:pPr>
-        <w:jc w:val="center"/>
-      </w:pPr>
       <w:r>
         <w:drawing>
-          <wp:inline distT="0" distB="0" distL="0" distR="0" wp14:anchorId="7AFF4A07" wp14:editId="19D11250">
-            <wp:extent cx="5400040" cy="2354580"/>
-            <wp:effectExtent l="0" t="0" r="0" b="7620"/>
+          <wp:inline distT="0" distB="0" distL="0" distR="0" wp14:anchorId="0DA959DC" wp14:editId="674DC390">
+            <wp:extent cx="5400040" cy="2817495"/>
+            <wp:effectExtent l="0" t="0" r="0" b="1905"/>
             <wp:docPr id="1" name="Imagen 1"/>
             <wp:cNvGraphicFramePr>
               <a:graphicFrameLocks xmlns:a="http://schemas.openxmlformats.org/drawingml/2006/main" noChangeAspect="1"/>
@@ -92,7 +28,7 @@
                   <pic:spPr>
                     <a:xfrm>
                       <a:off x="0" y="0"/>
-                      <a:ext cx="5400040" cy="2354580"/>
+                      <a:ext cx="5400040" cy="2817495"/>
                     </a:xfrm>
                     <a:prstGeom prst="rect">
                       <a:avLst/>
@@ -238,6 +174,7 @@
     <w:lsdException w:name="HTML Sample" w:semiHidden="1" w:unhideWhenUsed="1"/>
     <w:lsdException w:name="HTML Typewriter" w:semiHidden="1" w:unhideWhenUsed="1"/>
     <w:lsdException w:name="HTML Variable" w:semiHidden="1" w:unhideWhenUsed="1"/>
+    <w:lsdException w:name="Normal Table" w:semiHidden="1" w:unhideWhenUsed="1"/>
     <w:lsdException w:name="annotation subject" w:semiHidden="1" w:unhideWhenUsed="1"/>
     <w:lsdException w:name="No List" w:semiHidden="1" w:unhideWhenUsed="1"/>
     <w:lsdException w:name="Outline List 1" w:semiHidden="1" w:unhideWhenUsed="1"/>
@@ -284,8 +221,10 @@
     <w:lsdException w:name="Table Subtle 2" w:semiHidden="1" w:unhideWhenUsed="1"/>
     <w:lsdException w:name="Table Web 1" w:semiHidden="1" w:unhideWhenUsed="1"/>
     <w:lsdException w:name="Table Web 2" w:semiHidden="1" w:unhideWhenUsed="1"/>
+    <w:lsdException w:name="Table Web 3" w:semiHidden="1" w:unhideWhenUsed="1"/>
     <w:lsdException w:name="Balloon Text" w:semiHidden="1" w:unhideWhenUsed="1"/>
     <w:lsdException w:name="Table Grid" w:uiPriority="39"/>
+    <w:lsdException w:name="Table Theme" w:semiHidden="1" w:unhideWhenUsed="1"/>
     <w:lsdException w:name="Placeholder Text" w:semiHidden="1"/>
     <w:lsdException w:name="No Spacing" w:uiPriority="1" w:qFormat="1"/>
     <w:lsdException w:name="Light Shading" w:uiPriority="60"/>
@@ -834,4 +773,10 @@
     </a:ext>
   </a:extLst>
 </a:theme>
+</file>
+
+<file path=docMetadata/LabelInfo.xml><?xml version="1.0" encoding="utf-8"?>
+<clbl:labelList xmlns:clbl="http://schemas.microsoft.com/office/2020/mipLabelMetadata">
+  <clbl:label id="{3048dc87-43f0-4100-9acb-ae1971c79395}" enabled="0" method="" siteId="{3048dc87-43f0-4100-9acb-ae1971c79395}" removed="1"/>
+</clbl:labelList>
 </file>
</xml_diff>